<commit_message>
Add files lab 5
</commit_message>
<xml_diff>
--- a/labs/lab05/report/report.docx
+++ b/labs/lab05/report/report.docx
@@ -201,7 +201,7 @@
       </w:r>
     </w:p>
     <w:bookmarkEnd w:id="21"/>
-    <w:bookmarkStart w:id="29" w:name="выполнение-лабораторной-работы"/>
+    <w:bookmarkStart w:id="74" w:name="выполнение-лабораторной-работы"/>
     <w:p>
       <w:pPr>
         <w:pStyle w:val="Heading1"/>
@@ -219,7 +219,7 @@
         <w:t xml:space="preserve">Выполнение лабораторной работы</w:t>
       </w:r>
     </w:p>
-    <w:bookmarkStart w:id="22" w:name="менеджер-паролей-pass"/>
+    <w:bookmarkStart w:id="43" w:name="менеджер-паролей-pass"/>
     <w:p>
       <w:pPr>
         <w:pStyle w:val="Heading2"/>
@@ -249,31 +249,53 @@
         <w:t xml:space="preserve">установка pass. (рис. 1).</w:t>
       </w:r>
     </w:p>
-    <w:tbl>
-      <w:tblPr>
-        <w:tblStyle w:val="FigureTable"/>
-        <w:tblW w:type="auto" w:w="0"/>
-        <w:jc w:val="center"/>
-        <w:tblLook w:firstRow="0" w:lastRow="0" w:firstColumn="0" w:lastColumn="0"/>
-      </w:tblPr>
-      <w:tblGrid>
-        <w:gridCol w:w="7920"/>
-      </w:tblGrid>
-      <w:tr>
-        <w:tc>
-          <w:tcPr/>
-          <w:p>
-            <w:pPr>
-              <w:pStyle w:val="Compact"/>
-              <w:jc w:val="center"/>
-            </w:pPr>
-            <w:r>
-              <w:t xml:space="preserve">рисунок 1</w:t>
-            </w:r>
-          </w:p>
-        </w:tc>
-      </w:tr>
-    </w:tbl>
+    <w:p>
+      <w:pPr>
+        <w:pStyle w:val="CaptionedFigure"/>
+      </w:pPr>
+      <w:r>
+        <w:drawing>
+          <wp:inline>
+            <wp:extent cx="5334000" cy="4051316"/>
+            <wp:effectExtent b="0" l="0" r="0" t="0"/>
+            <wp:docPr descr="рисунок 1" title="" id="23" name="Picture"/>
+            <a:graphic>
+              <a:graphicData uri="http://schemas.openxmlformats.org/drawingml/2006/picture">
+                <pic:pic>
+                  <pic:nvPicPr>
+                    <pic:cNvPr descr="image/1.png" id="24" name="Picture"/>
+                    <pic:cNvPicPr>
+                      <a:picLocks noChangeArrowheads="1" noChangeAspect="1"/>
+                    </pic:cNvPicPr>
+                  </pic:nvPicPr>
+                  <pic:blipFill>
+                    <a:blip r:embed="rId22"/>
+                    <a:stretch>
+                      <a:fillRect/>
+                    </a:stretch>
+                  </pic:blipFill>
+                  <pic:spPr bwMode="auto">
+                    <a:xfrm>
+                      <a:off x="0" y="0"/>
+                      <a:ext cx="5334000" cy="4051316"/>
+                    </a:xfrm>
+                    <a:prstGeom prst="rect">
+                      <a:avLst/>
+                    </a:prstGeom>
+                    <a:noFill/>
+                    <a:ln w="9525">
+                      <a:noFill/>
+                      <a:headEnd/>
+                      <a:tailEnd/>
+                    </a:ln>
+                  </pic:spPr>
+                </pic:pic>
+              </a:graphicData>
+            </a:graphic>
+          </wp:inline>
+        </w:drawing>
+      </w:r>
+    </w:p>
     <w:p>
       <w:pPr>
         <w:pStyle w:val="ImageCaption"/>
@@ -294,31 +316,53 @@
         <w:t xml:space="preserve">установка gopass. (рис. 2).</w:t>
       </w:r>
     </w:p>
-    <w:tbl>
-      <w:tblPr>
-        <w:tblStyle w:val="FigureTable"/>
-        <w:tblW w:type="auto" w:w="0"/>
-        <w:jc w:val="center"/>
-        <w:tblLook w:firstRow="0" w:lastRow="0" w:firstColumn="0" w:lastColumn="0"/>
-      </w:tblPr>
-      <w:tblGrid>
-        <w:gridCol w:w="7920"/>
-      </w:tblGrid>
-      <w:tr>
-        <w:tc>
-          <w:tcPr/>
-          <w:p>
-            <w:pPr>
-              <w:pStyle w:val="Compact"/>
-              <w:jc w:val="center"/>
-            </w:pPr>
-            <w:r>
-              <w:t xml:space="preserve">рисунок 2</w:t>
-            </w:r>
-          </w:p>
-        </w:tc>
-      </w:tr>
-    </w:tbl>
+    <w:p>
+      <w:pPr>
+        <w:pStyle w:val="CaptionedFigure"/>
+      </w:pPr>
+      <w:r>
+        <w:drawing>
+          <wp:inline>
+            <wp:extent cx="5334000" cy="2560779"/>
+            <wp:effectExtent b="0" l="0" r="0" t="0"/>
+            <wp:docPr descr="рисунок 2" title="" id="26" name="Picture"/>
+            <a:graphic>
+              <a:graphicData uri="http://schemas.openxmlformats.org/drawingml/2006/picture">
+                <pic:pic>
+                  <pic:nvPicPr>
+                    <pic:cNvPr descr="image/2.png" id="27" name="Picture"/>
+                    <pic:cNvPicPr>
+                      <a:picLocks noChangeArrowheads="1" noChangeAspect="1"/>
+                    </pic:cNvPicPr>
+                  </pic:nvPicPr>
+                  <pic:blipFill>
+                    <a:blip r:embed="rId25"/>
+                    <a:stretch>
+                      <a:fillRect/>
+                    </a:stretch>
+                  </pic:blipFill>
+                  <pic:spPr bwMode="auto">
+                    <a:xfrm>
+                      <a:off x="0" y="0"/>
+                      <a:ext cx="5334000" cy="2560779"/>
+                    </a:xfrm>
+                    <a:prstGeom prst="rect">
+                      <a:avLst/>
+                    </a:prstGeom>
+                    <a:noFill/>
+                    <a:ln w="9525">
+                      <a:noFill/>
+                      <a:headEnd/>
+                      <a:tailEnd/>
+                    </a:ln>
+                  </pic:spPr>
+                </pic:pic>
+              </a:graphicData>
+            </a:graphic>
+          </wp:inline>
+        </w:drawing>
+      </w:r>
+    </w:p>
     <w:p>
       <w:pPr>
         <w:pStyle w:val="ImageCaption"/>
@@ -339,31 +383,53 @@
         <w:t xml:space="preserve">Настройка ключи GPG. (рис. 3).</w:t>
       </w:r>
     </w:p>
-    <w:tbl>
-      <w:tblPr>
-        <w:tblStyle w:val="FigureTable"/>
-        <w:tblW w:type="auto" w:w="0"/>
-        <w:jc w:val="center"/>
-        <w:tblLook w:firstRow="0" w:lastRow="0" w:firstColumn="0" w:lastColumn="0"/>
-      </w:tblPr>
-      <w:tblGrid>
-        <w:gridCol w:w="7920"/>
-      </w:tblGrid>
-      <w:tr>
-        <w:tc>
-          <w:tcPr/>
-          <w:p>
-            <w:pPr>
-              <w:pStyle w:val="Compact"/>
-              <w:jc w:val="center"/>
-            </w:pPr>
-            <w:r>
-              <w:t xml:space="preserve">рисунок 3</w:t>
-            </w:r>
-          </w:p>
-        </w:tc>
-      </w:tr>
-    </w:tbl>
+    <w:p>
+      <w:pPr>
+        <w:pStyle w:val="CaptionedFigure"/>
+      </w:pPr>
+      <w:r>
+        <w:drawing>
+          <wp:inline>
+            <wp:extent cx="5334000" cy="1670822"/>
+            <wp:effectExtent b="0" l="0" r="0" t="0"/>
+            <wp:docPr descr="рисунок 3" title="" id="29" name="Picture"/>
+            <a:graphic>
+              <a:graphicData uri="http://schemas.openxmlformats.org/drawingml/2006/picture">
+                <pic:pic>
+                  <pic:nvPicPr>
+                    <pic:cNvPr descr="image/3.png" id="30" name="Picture"/>
+                    <pic:cNvPicPr>
+                      <a:picLocks noChangeArrowheads="1" noChangeAspect="1"/>
+                    </pic:cNvPicPr>
+                  </pic:nvPicPr>
+                  <pic:blipFill>
+                    <a:blip r:embed="rId28"/>
+                    <a:stretch>
+                      <a:fillRect/>
+                    </a:stretch>
+                  </pic:blipFill>
+                  <pic:spPr bwMode="auto">
+                    <a:xfrm>
+                      <a:off x="0" y="0"/>
+                      <a:ext cx="5334000" cy="1670822"/>
+                    </a:xfrm>
+                    <a:prstGeom prst="rect">
+                      <a:avLst/>
+                    </a:prstGeom>
+                    <a:noFill/>
+                    <a:ln w="9525">
+                      <a:noFill/>
+                      <a:headEnd/>
+                      <a:tailEnd/>
+                    </a:ln>
+                  </pic:spPr>
+                </pic:pic>
+              </a:graphicData>
+            </a:graphic>
+          </wp:inline>
+        </w:drawing>
+      </w:r>
+    </w:p>
     <w:p>
       <w:pPr>
         <w:pStyle w:val="ImageCaption"/>
@@ -384,31 +450,53 @@
         <w:t xml:space="preserve">Инициализация хранилища (рис. 4).</w:t>
       </w:r>
     </w:p>
-    <w:tbl>
-      <w:tblPr>
-        <w:tblStyle w:val="FigureTable"/>
-        <w:tblW w:type="auto" w:w="0"/>
-        <w:jc w:val="center"/>
-        <w:tblLook w:firstRow="0" w:lastRow="0" w:firstColumn="0" w:lastColumn="0"/>
-      </w:tblPr>
-      <w:tblGrid>
-        <w:gridCol w:w="7920"/>
-      </w:tblGrid>
-      <w:tr>
-        <w:tc>
-          <w:tcPr/>
-          <w:p>
-            <w:pPr>
-              <w:pStyle w:val="Compact"/>
-              <w:jc w:val="center"/>
-            </w:pPr>
-            <w:r>
-              <w:t xml:space="preserve">рисунок 4</w:t>
-            </w:r>
-          </w:p>
-        </w:tc>
-      </w:tr>
-    </w:tbl>
+    <w:p>
+      <w:pPr>
+        <w:pStyle w:val="CaptionedFigure"/>
+      </w:pPr>
+      <w:r>
+        <w:drawing>
+          <wp:inline>
+            <wp:extent cx="5334000" cy="1188903"/>
+            <wp:effectExtent b="0" l="0" r="0" t="0"/>
+            <wp:docPr descr="рисунок 4" title="" id="32" name="Picture"/>
+            <a:graphic>
+              <a:graphicData uri="http://schemas.openxmlformats.org/drawingml/2006/picture">
+                <pic:pic>
+                  <pic:nvPicPr>
+                    <pic:cNvPr descr="image/4.png" id="33" name="Picture"/>
+                    <pic:cNvPicPr>
+                      <a:picLocks noChangeArrowheads="1" noChangeAspect="1"/>
+                    </pic:cNvPicPr>
+                  </pic:nvPicPr>
+                  <pic:blipFill>
+                    <a:blip r:embed="rId31"/>
+                    <a:stretch>
+                      <a:fillRect/>
+                    </a:stretch>
+                  </pic:blipFill>
+                  <pic:spPr bwMode="auto">
+                    <a:xfrm>
+                      <a:off x="0" y="0"/>
+                      <a:ext cx="5334000" cy="1188903"/>
+                    </a:xfrm>
+                    <a:prstGeom prst="rect">
+                      <a:avLst/>
+                    </a:prstGeom>
+                    <a:noFill/>
+                    <a:ln w="9525">
+                      <a:noFill/>
+                      <a:headEnd/>
+                      <a:tailEnd/>
+                    </a:ln>
+                  </pic:spPr>
+                </pic:pic>
+              </a:graphicData>
+            </a:graphic>
+          </wp:inline>
+        </w:drawing>
+      </w:r>
+    </w:p>
     <w:p>
       <w:pPr>
         <w:pStyle w:val="ImageCaption"/>
@@ -429,31 +517,53 @@
         <w:t xml:space="preserve">Синхронизация с git. Создаём структуру git. (рис. 5).</w:t>
       </w:r>
     </w:p>
-    <w:tbl>
-      <w:tblPr>
-        <w:tblStyle w:val="FigureTable"/>
-        <w:tblW w:type="auto" w:w="0"/>
-        <w:jc w:val="center"/>
-        <w:tblLook w:firstRow="0" w:lastRow="0" w:firstColumn="0" w:lastColumn="0"/>
-      </w:tblPr>
-      <w:tblGrid>
-        <w:gridCol w:w="7920"/>
-      </w:tblGrid>
-      <w:tr>
-        <w:tc>
-          <w:tcPr/>
-          <w:p>
-            <w:pPr>
-              <w:pStyle w:val="Compact"/>
-              <w:jc w:val="center"/>
-            </w:pPr>
-            <w:r>
-              <w:t xml:space="preserve">рисунок 5</w:t>
-            </w:r>
-          </w:p>
-        </w:tc>
-      </w:tr>
-    </w:tbl>
+    <w:p>
+      <w:pPr>
+        <w:pStyle w:val="CaptionedFigure"/>
+      </w:pPr>
+      <w:r>
+        <w:drawing>
+          <wp:inline>
+            <wp:extent cx="5334000" cy="2062908"/>
+            <wp:effectExtent b="0" l="0" r="0" t="0"/>
+            <wp:docPr descr="рисунок 5" title="" id="35" name="Picture"/>
+            <a:graphic>
+              <a:graphicData uri="http://schemas.openxmlformats.org/drawingml/2006/picture">
+                <pic:pic>
+                  <pic:nvPicPr>
+                    <pic:cNvPr descr="image/5.png" id="36" name="Picture"/>
+                    <pic:cNvPicPr>
+                      <a:picLocks noChangeArrowheads="1" noChangeAspect="1"/>
+                    </pic:cNvPicPr>
+                  </pic:nvPicPr>
+                  <pic:blipFill>
+                    <a:blip r:embed="rId34"/>
+                    <a:stretch>
+                      <a:fillRect/>
+                    </a:stretch>
+                  </pic:blipFill>
+                  <pic:spPr bwMode="auto">
+                    <a:xfrm>
+                      <a:off x="0" y="0"/>
+                      <a:ext cx="5334000" cy="2062908"/>
+                    </a:xfrm>
+                    <a:prstGeom prst="rect">
+                      <a:avLst/>
+                    </a:prstGeom>
+                    <a:noFill/>
+                    <a:ln w="9525">
+                      <a:noFill/>
+                      <a:headEnd/>
+                      <a:tailEnd/>
+                    </a:ln>
+                  </pic:spPr>
+                </pic:pic>
+              </a:graphicData>
+            </a:graphic>
+          </wp:inline>
+        </w:drawing>
+      </w:r>
+    </w:p>
     <w:p>
       <w:pPr>
         <w:pStyle w:val="ImageCaption"/>
@@ -474,31 +584,53 @@
         <w:t xml:space="preserve">создание новой репозитории. (рис. 6).</w:t>
       </w:r>
     </w:p>
-    <w:tbl>
-      <w:tblPr>
-        <w:tblStyle w:val="FigureTable"/>
-        <w:tblW w:type="auto" w:w="0"/>
-        <w:jc w:val="center"/>
-        <w:tblLook w:firstRow="0" w:lastRow="0" w:firstColumn="0" w:lastColumn="0"/>
-      </w:tblPr>
-      <w:tblGrid>
-        <w:gridCol w:w="7920"/>
-      </w:tblGrid>
-      <w:tr>
-        <w:tc>
-          <w:tcPr/>
-          <w:p>
-            <w:pPr>
-              <w:pStyle w:val="Compact"/>
-              <w:jc w:val="center"/>
-            </w:pPr>
-            <w:r>
-              <w:t xml:space="preserve">рисунок 6</w:t>
-            </w:r>
-          </w:p>
-        </w:tc>
-      </w:tr>
-    </w:tbl>
+    <w:p>
+      <w:pPr>
+        <w:pStyle w:val="CaptionedFigure"/>
+      </w:pPr>
+      <w:r>
+        <w:drawing>
+          <wp:inline>
+            <wp:extent cx="5334000" cy="4011848"/>
+            <wp:effectExtent b="0" l="0" r="0" t="0"/>
+            <wp:docPr descr="рисунок 6" title="" id="38" name="Picture"/>
+            <a:graphic>
+              <a:graphicData uri="http://schemas.openxmlformats.org/drawingml/2006/picture">
+                <pic:pic>
+                  <pic:nvPicPr>
+                    <pic:cNvPr descr="image/6.png" id="39" name="Picture"/>
+                    <pic:cNvPicPr>
+                      <a:picLocks noChangeArrowheads="1" noChangeAspect="1"/>
+                    </pic:cNvPicPr>
+                  </pic:nvPicPr>
+                  <pic:blipFill>
+                    <a:blip r:embed="rId37"/>
+                    <a:stretch>
+                      <a:fillRect/>
+                    </a:stretch>
+                  </pic:blipFill>
+                  <pic:spPr bwMode="auto">
+                    <a:xfrm>
+                      <a:off x="0" y="0"/>
+                      <a:ext cx="5334000" cy="4011848"/>
+                    </a:xfrm>
+                    <a:prstGeom prst="rect">
+                      <a:avLst/>
+                    </a:prstGeom>
+                    <a:noFill/>
+                    <a:ln w="9525">
+                      <a:noFill/>
+                      <a:headEnd/>
+                      <a:tailEnd/>
+                    </a:ln>
+                  </pic:spPr>
+                </pic:pic>
+              </a:graphicData>
+            </a:graphic>
+          </wp:inline>
+        </w:drawing>
+      </w:r>
+    </w:p>
     <w:p>
       <w:pPr>
         <w:pStyle w:val="ImageCaption"/>
@@ -519,31 +651,53 @@
         <w:t xml:space="preserve">Прямые изменения. (рис. 7).</w:t>
       </w:r>
     </w:p>
-    <w:tbl>
-      <w:tblPr>
-        <w:tblStyle w:val="FigureTable"/>
-        <w:tblW w:type="auto" w:w="0"/>
-        <w:jc w:val="center"/>
-        <w:tblLook w:firstRow="0" w:lastRow="0" w:firstColumn="0" w:lastColumn="0"/>
-      </w:tblPr>
-      <w:tblGrid>
-        <w:gridCol w:w="7920"/>
-      </w:tblGrid>
-      <w:tr>
-        <w:tc>
-          <w:tcPr/>
-          <w:p>
-            <w:pPr>
-              <w:pStyle w:val="Compact"/>
-              <w:jc w:val="center"/>
-            </w:pPr>
-            <w:r>
-              <w:t xml:space="preserve">рисунок 7</w:t>
-            </w:r>
-          </w:p>
-        </w:tc>
-      </w:tr>
-    </w:tbl>
+    <w:p>
+      <w:pPr>
+        <w:pStyle w:val="CaptionedFigure"/>
+      </w:pPr>
+      <w:r>
+        <w:drawing>
+          <wp:inline>
+            <wp:extent cx="5334000" cy="2478911"/>
+            <wp:effectExtent b="0" l="0" r="0" t="0"/>
+            <wp:docPr descr="рисунок 7" title="" id="41" name="Picture"/>
+            <a:graphic>
+              <a:graphicData uri="http://schemas.openxmlformats.org/drawingml/2006/picture">
+                <pic:pic>
+                  <pic:nvPicPr>
+                    <pic:cNvPr descr="image/7.png" id="42" name="Picture"/>
+                    <pic:cNvPicPr>
+                      <a:picLocks noChangeArrowheads="1" noChangeAspect="1"/>
+                    </pic:cNvPicPr>
+                  </pic:nvPicPr>
+                  <pic:blipFill>
+                    <a:blip r:embed="rId40"/>
+                    <a:stretch>
+                      <a:fillRect/>
+                    </a:stretch>
+                  </pic:blipFill>
+                  <pic:spPr bwMode="auto">
+                    <a:xfrm>
+                      <a:off x="0" y="0"/>
+                      <a:ext cx="5334000" cy="2478911"/>
+                    </a:xfrm>
+                    <a:prstGeom prst="rect">
+                      <a:avLst/>
+                    </a:prstGeom>
+                    <a:noFill/>
+                    <a:ln w="9525">
+                      <a:noFill/>
+                      <a:headEnd/>
+                      <a:tailEnd/>
+                    </a:ln>
+                  </pic:spPr>
+                </pic:pic>
+              </a:graphicData>
+            </a:graphic>
+          </wp:inline>
+        </w:drawing>
+      </w:r>
+    </w:p>
     <w:p>
       <w:pPr>
         <w:pStyle w:val="ImageCaption"/>
@@ -552,8 +706,8 @@
         <w:t xml:space="preserve">Рис. 7: рисунок 7</w:t>
       </w:r>
     </w:p>
-    <w:bookmarkEnd w:id="22"/>
-    <w:bookmarkStart w:id="23" w:name="настройка-интерфейса-с-броузером"/>
+    <w:bookmarkEnd w:id="43"/>
+    <w:bookmarkStart w:id="50" w:name="настройка-интерфейса-с-броузером"/>
     <w:p>
       <w:pPr>
         <w:pStyle w:val="Heading2"/>
@@ -583,31 +737,53 @@
         <w:t xml:space="preserve">Интерфейс для взаимодействия с броузером (native messaging). (рис. 8).</w:t>
       </w:r>
     </w:p>
-    <w:tbl>
-      <w:tblPr>
-        <w:tblStyle w:val="FigureTable"/>
-        <w:tblW w:type="auto" w:w="0"/>
-        <w:jc w:val="center"/>
-        <w:tblLook w:firstRow="0" w:lastRow="0" w:firstColumn="0" w:lastColumn="0"/>
-      </w:tblPr>
-      <w:tblGrid>
-        <w:gridCol w:w="7920"/>
-      </w:tblGrid>
-      <w:tr>
-        <w:tc>
-          <w:tcPr/>
-          <w:p>
-            <w:pPr>
-              <w:pStyle w:val="Compact"/>
-              <w:jc w:val="center"/>
-            </w:pPr>
-            <w:r>
-              <w:t xml:space="preserve">рисунок 8</w:t>
-            </w:r>
-          </w:p>
-        </w:tc>
-      </w:tr>
-    </w:tbl>
+    <w:p>
+      <w:pPr>
+        <w:pStyle w:val="CaptionedFigure"/>
+      </w:pPr>
+      <w:r>
+        <w:drawing>
+          <wp:inline>
+            <wp:extent cx="5334000" cy="4612197"/>
+            <wp:effectExtent b="0" l="0" r="0" t="0"/>
+            <wp:docPr descr="рисунок 8" title="" id="45" name="Picture"/>
+            <a:graphic>
+              <a:graphicData uri="http://schemas.openxmlformats.org/drawingml/2006/picture">
+                <pic:pic>
+                  <pic:nvPicPr>
+                    <pic:cNvPr descr="image/8.png" id="46" name="Picture"/>
+                    <pic:cNvPicPr>
+                      <a:picLocks noChangeArrowheads="1" noChangeAspect="1"/>
+                    </pic:cNvPicPr>
+                  </pic:nvPicPr>
+                  <pic:blipFill>
+                    <a:blip r:embed="rId44"/>
+                    <a:stretch>
+                      <a:fillRect/>
+                    </a:stretch>
+                  </pic:blipFill>
+                  <pic:spPr bwMode="auto">
+                    <a:xfrm>
+                      <a:off x="0" y="0"/>
+                      <a:ext cx="5334000" cy="4612197"/>
+                    </a:xfrm>
+                    <a:prstGeom prst="rect">
+                      <a:avLst/>
+                    </a:prstGeom>
+                    <a:noFill/>
+                    <a:ln w="9525">
+                      <a:noFill/>
+                      <a:headEnd/>
+                      <a:tailEnd/>
+                    </a:ln>
+                  </pic:spPr>
+                </pic:pic>
+              </a:graphicData>
+            </a:graphic>
+          </wp:inline>
+        </w:drawing>
+      </w:r>
+    </w:p>
     <w:p>
       <w:pPr>
         <w:pStyle w:val="ImageCaption"/>
@@ -628,31 +804,53 @@
         <w:t xml:space="preserve">(рис. 9).</w:t>
       </w:r>
     </w:p>
-    <w:tbl>
-      <w:tblPr>
-        <w:tblStyle w:val="FigureTable"/>
-        <w:tblW w:type="auto" w:w="0"/>
-        <w:jc w:val="center"/>
-        <w:tblLook w:firstRow="0" w:lastRow="0" w:firstColumn="0" w:lastColumn="0"/>
-      </w:tblPr>
-      <w:tblGrid>
-        <w:gridCol w:w="7920"/>
-      </w:tblGrid>
-      <w:tr>
-        <w:tc>
-          <w:tcPr/>
-          <w:p>
-            <w:pPr>
-              <w:pStyle w:val="Compact"/>
-              <w:jc w:val="center"/>
-            </w:pPr>
-            <w:r>
-              <w:t xml:space="preserve">рисунок 9</w:t>
-            </w:r>
-          </w:p>
-        </w:tc>
-      </w:tr>
-    </w:tbl>
+    <w:p>
+      <w:pPr>
+        <w:pStyle w:val="CaptionedFigure"/>
+      </w:pPr>
+      <w:r>
+        <w:drawing>
+          <wp:inline>
+            <wp:extent cx="5334000" cy="2191429"/>
+            <wp:effectExtent b="0" l="0" r="0" t="0"/>
+            <wp:docPr descr="рисунок 9" title="" id="48" name="Picture"/>
+            <a:graphic>
+              <a:graphicData uri="http://schemas.openxmlformats.org/drawingml/2006/picture">
+                <pic:pic>
+                  <pic:nvPicPr>
+                    <pic:cNvPr descr="image/9.png" id="49" name="Picture"/>
+                    <pic:cNvPicPr>
+                      <a:picLocks noChangeArrowheads="1" noChangeAspect="1"/>
+                    </pic:cNvPicPr>
+                  </pic:nvPicPr>
+                  <pic:blipFill>
+                    <a:blip r:embed="rId47"/>
+                    <a:stretch>
+                      <a:fillRect/>
+                    </a:stretch>
+                  </pic:blipFill>
+                  <pic:spPr bwMode="auto">
+                    <a:xfrm>
+                      <a:off x="0" y="0"/>
+                      <a:ext cx="5334000" cy="2191429"/>
+                    </a:xfrm>
+                    <a:prstGeom prst="rect">
+                      <a:avLst/>
+                    </a:prstGeom>
+                    <a:noFill/>
+                    <a:ln w="9525">
+                      <a:noFill/>
+                      <a:headEnd/>
+                      <a:tailEnd/>
+                    </a:ln>
+                  </pic:spPr>
+                </pic:pic>
+              </a:graphicData>
+            </a:graphic>
+          </wp:inline>
+        </w:drawing>
+      </w:r>
+    </w:p>
     <w:p>
       <w:pPr>
         <w:pStyle w:val="ImageCaption"/>
@@ -661,8 +859,8 @@
         <w:t xml:space="preserve">Рис. 9: рисунок 9</w:t>
       </w:r>
     </w:p>
-    <w:bookmarkEnd w:id="23"/>
-    <w:bookmarkStart w:id="24" w:name="сохранение-пароля"/>
+    <w:bookmarkEnd w:id="50"/>
+    <w:bookmarkStart w:id="57" w:name="сохранение-пароля"/>
     <w:p>
       <w:pPr>
         <w:pStyle w:val="Heading2"/>
@@ -692,31 +890,53 @@
         <w:t xml:space="preserve">Добавить новый пароль. Отображение пароль для указанного имени файла (рис. 10).</w:t>
       </w:r>
     </w:p>
-    <w:tbl>
-      <w:tblPr>
-        <w:tblStyle w:val="FigureTable"/>
-        <w:tblW w:type="auto" w:w="0"/>
-        <w:jc w:val="center"/>
-        <w:tblLook w:firstRow="0" w:lastRow="0" w:firstColumn="0" w:lastColumn="0"/>
-      </w:tblPr>
-      <w:tblGrid>
-        <w:gridCol w:w="7920"/>
-      </w:tblGrid>
-      <w:tr>
-        <w:tc>
-          <w:tcPr/>
-          <w:p>
-            <w:pPr>
-              <w:pStyle w:val="Compact"/>
-              <w:jc w:val="center"/>
-            </w:pPr>
-            <w:r>
-              <w:t xml:space="preserve">рисунок 10</w:t>
-            </w:r>
-          </w:p>
-        </w:tc>
-      </w:tr>
-    </w:tbl>
+    <w:p>
+      <w:pPr>
+        <w:pStyle w:val="CaptionedFigure"/>
+      </w:pPr>
+      <w:r>
+        <w:drawing>
+          <wp:inline>
+            <wp:extent cx="5334000" cy="3966147"/>
+            <wp:effectExtent b="0" l="0" r="0" t="0"/>
+            <wp:docPr descr="рисунок 10" title="" id="52" name="Picture"/>
+            <a:graphic>
+              <a:graphicData uri="http://schemas.openxmlformats.org/drawingml/2006/picture">
+                <pic:pic>
+                  <pic:nvPicPr>
+                    <pic:cNvPr descr="image/10.png" id="53" name="Picture"/>
+                    <pic:cNvPicPr>
+                      <a:picLocks noChangeArrowheads="1" noChangeAspect="1"/>
+                    </pic:cNvPicPr>
+                  </pic:nvPicPr>
+                  <pic:blipFill>
+                    <a:blip r:embed="rId51"/>
+                    <a:stretch>
+                      <a:fillRect/>
+                    </a:stretch>
+                  </pic:blipFill>
+                  <pic:spPr bwMode="auto">
+                    <a:xfrm>
+                      <a:off x="0" y="0"/>
+                      <a:ext cx="5334000" cy="3966147"/>
+                    </a:xfrm>
+                    <a:prstGeom prst="rect">
+                      <a:avLst/>
+                    </a:prstGeom>
+                    <a:noFill/>
+                    <a:ln w="9525">
+                      <a:noFill/>
+                      <a:headEnd/>
+                      <a:tailEnd/>
+                    </a:ln>
+                  </pic:spPr>
+                </pic:pic>
+              </a:graphicData>
+            </a:graphic>
+          </wp:inline>
+        </w:drawing>
+      </w:r>
+    </w:p>
     <w:p>
       <w:pPr>
         <w:pStyle w:val="ImageCaption"/>
@@ -737,31 +957,53 @@
         <w:t xml:space="preserve">Замените существующий пароль (рис. 11).</w:t>
       </w:r>
     </w:p>
-    <w:tbl>
-      <w:tblPr>
-        <w:tblStyle w:val="FigureTable"/>
-        <w:tblW w:type="auto" w:w="0"/>
-        <w:jc w:val="center"/>
-        <w:tblLook w:firstRow="0" w:lastRow="0" w:firstColumn="0" w:lastColumn="0"/>
-      </w:tblPr>
-      <w:tblGrid>
-        <w:gridCol w:w="7920"/>
-      </w:tblGrid>
-      <w:tr>
-        <w:tc>
-          <w:tcPr/>
-          <w:p>
-            <w:pPr>
-              <w:pStyle w:val="Compact"/>
-              <w:jc w:val="center"/>
-            </w:pPr>
-            <w:r>
-              <w:t xml:space="preserve">рисунок 11</w:t>
-            </w:r>
-          </w:p>
-        </w:tc>
-      </w:tr>
-    </w:tbl>
+    <w:p>
+      <w:pPr>
+        <w:pStyle w:val="CaptionedFigure"/>
+      </w:pPr>
+      <w:r>
+        <w:drawing>
+          <wp:inline>
+            <wp:extent cx="5334000" cy="2643134"/>
+            <wp:effectExtent b="0" l="0" r="0" t="0"/>
+            <wp:docPr descr="рисунок 11" title="" id="55" name="Picture"/>
+            <a:graphic>
+              <a:graphicData uri="http://schemas.openxmlformats.org/drawingml/2006/picture">
+                <pic:pic>
+                  <pic:nvPicPr>
+                    <pic:cNvPr descr="image/11.png" id="56" name="Picture"/>
+                    <pic:cNvPicPr>
+                      <a:picLocks noChangeArrowheads="1" noChangeAspect="1"/>
+                    </pic:cNvPicPr>
+                  </pic:nvPicPr>
+                  <pic:blipFill>
+                    <a:blip r:embed="rId54"/>
+                    <a:stretch>
+                      <a:fillRect/>
+                    </a:stretch>
+                  </pic:blipFill>
+                  <pic:spPr bwMode="auto">
+                    <a:xfrm>
+                      <a:off x="0" y="0"/>
+                      <a:ext cx="5334000" cy="2643134"/>
+                    </a:xfrm>
+                    <a:prstGeom prst="rect">
+                      <a:avLst/>
+                    </a:prstGeom>
+                    <a:noFill/>
+                    <a:ln w="9525">
+                      <a:noFill/>
+                      <a:headEnd/>
+                      <a:tailEnd/>
+                    </a:ln>
+                  </pic:spPr>
+                </pic:pic>
+              </a:graphicData>
+            </a:graphic>
+          </wp:inline>
+        </w:drawing>
+      </w:r>
+    </w:p>
     <w:p>
       <w:pPr>
         <w:pStyle w:val="ImageCaption"/>
@@ -770,8 +1012,8 @@
         <w:t xml:space="preserve">Рис. 11: рисунок 11</w:t>
       </w:r>
     </w:p>
-    <w:bookmarkEnd w:id="24"/>
-    <w:bookmarkStart w:id="25" w:name="дополнительное-программное-обеспечение"/>
+    <w:bookmarkEnd w:id="57"/>
+    <w:bookmarkStart w:id="70" w:name="дополнительное-программное-обеспечение"/>
     <w:p>
       <w:pPr>
         <w:pStyle w:val="Heading2"/>
@@ -801,31 +1043,53 @@
         <w:t xml:space="preserve">Установка дополнительного программного обеспечении. (рис. 12).</w:t>
       </w:r>
     </w:p>
-    <w:tbl>
-      <w:tblPr>
-        <w:tblStyle w:val="FigureTable"/>
-        <w:tblW w:type="auto" w:w="0"/>
-        <w:jc w:val="center"/>
-        <w:tblLook w:firstRow="0" w:lastRow="0" w:firstColumn="0" w:lastColumn="0"/>
-      </w:tblPr>
-      <w:tblGrid>
-        <w:gridCol w:w="7920"/>
-      </w:tblGrid>
-      <w:tr>
-        <w:tc>
-          <w:tcPr/>
-          <w:p>
-            <w:pPr>
-              <w:pStyle w:val="Compact"/>
-              <w:jc w:val="center"/>
-            </w:pPr>
-            <w:r>
-              <w:t xml:space="preserve">рисунок 12</w:t>
-            </w:r>
-          </w:p>
-        </w:tc>
-      </w:tr>
-    </w:tbl>
+    <w:p>
+      <w:pPr>
+        <w:pStyle w:val="CaptionedFigure"/>
+      </w:pPr>
+      <w:r>
+        <w:drawing>
+          <wp:inline>
+            <wp:extent cx="5334000" cy="644870"/>
+            <wp:effectExtent b="0" l="0" r="0" t="0"/>
+            <wp:docPr descr="рисунок 12" title="" id="59" name="Picture"/>
+            <a:graphic>
+              <a:graphicData uri="http://schemas.openxmlformats.org/drawingml/2006/picture">
+                <pic:pic>
+                  <pic:nvPicPr>
+                    <pic:cNvPr descr="image/12.png" id="60" name="Picture"/>
+                    <pic:cNvPicPr>
+                      <a:picLocks noChangeArrowheads="1" noChangeAspect="1"/>
+                    </pic:cNvPicPr>
+                  </pic:nvPicPr>
+                  <pic:blipFill>
+                    <a:blip r:embed="rId58"/>
+                    <a:stretch>
+                      <a:fillRect/>
+                    </a:stretch>
+                  </pic:blipFill>
+                  <pic:spPr bwMode="auto">
+                    <a:xfrm>
+                      <a:off x="0" y="0"/>
+                      <a:ext cx="5334000" cy="644870"/>
+                    </a:xfrm>
+                    <a:prstGeom prst="rect">
+                      <a:avLst/>
+                    </a:prstGeom>
+                    <a:noFill/>
+                    <a:ln w="9525">
+                      <a:noFill/>
+                      <a:headEnd/>
+                      <a:tailEnd/>
+                    </a:ln>
+                  </pic:spPr>
+                </pic:pic>
+              </a:graphicData>
+            </a:graphic>
+          </wp:inline>
+        </w:drawing>
+      </w:r>
+    </w:p>
     <w:p>
       <w:pPr>
         <w:pStyle w:val="ImageCaption"/>
@@ -846,31 +1110,53 @@
         <w:t xml:space="preserve">Установка шрифты. (рис. 13).</w:t>
       </w:r>
     </w:p>
-    <w:tbl>
-      <w:tblPr>
-        <w:tblStyle w:val="FigureTable"/>
-        <w:tblW w:type="auto" w:w="0"/>
-        <w:jc w:val="center"/>
-        <w:tblLook w:firstRow="0" w:lastRow="0" w:firstColumn="0" w:lastColumn="0"/>
-      </w:tblPr>
-      <w:tblGrid>
-        <w:gridCol w:w="7920"/>
-      </w:tblGrid>
-      <w:tr>
-        <w:tc>
-          <w:tcPr/>
-          <w:p>
-            <w:pPr>
-              <w:pStyle w:val="Compact"/>
-              <w:jc w:val="center"/>
-            </w:pPr>
-            <w:r>
-              <w:t xml:space="preserve">рисунок 13</w:t>
-            </w:r>
-          </w:p>
-        </w:tc>
-      </w:tr>
-    </w:tbl>
+    <w:p>
+      <w:pPr>
+        <w:pStyle w:val="CaptionedFigure"/>
+      </w:pPr>
+      <w:r>
+        <w:drawing>
+          <wp:inline>
+            <wp:extent cx="5334000" cy="3431373"/>
+            <wp:effectExtent b="0" l="0" r="0" t="0"/>
+            <wp:docPr descr="рисунок 13" title="" id="62" name="Picture"/>
+            <a:graphic>
+              <a:graphicData uri="http://schemas.openxmlformats.org/drawingml/2006/picture">
+                <pic:pic>
+                  <pic:nvPicPr>
+                    <pic:cNvPr descr="image/13.png" id="63" name="Picture"/>
+                    <pic:cNvPicPr>
+                      <a:picLocks noChangeArrowheads="1" noChangeAspect="1"/>
+                    </pic:cNvPicPr>
+                  </pic:nvPicPr>
+                  <pic:blipFill>
+                    <a:blip r:embed="rId61"/>
+                    <a:stretch>
+                      <a:fillRect/>
+                    </a:stretch>
+                  </pic:blipFill>
+                  <pic:spPr bwMode="auto">
+                    <a:xfrm>
+                      <a:off x="0" y="0"/>
+                      <a:ext cx="5334000" cy="3431373"/>
+                    </a:xfrm>
+                    <a:prstGeom prst="rect">
+                      <a:avLst/>
+                    </a:prstGeom>
+                    <a:noFill/>
+                    <a:ln w="9525">
+                      <a:noFill/>
+                      <a:headEnd/>
+                      <a:tailEnd/>
+                    </a:ln>
+                  </pic:spPr>
+                </pic:pic>
+              </a:graphicData>
+            </a:graphic>
+          </wp:inline>
+        </w:drawing>
+      </w:r>
+    </w:p>
     <w:p>
       <w:pPr>
         <w:pStyle w:val="ImageCaption"/>
@@ -887,31 +1173,53 @@
         <w:t xml:space="preserve">(рис. 14).</w:t>
       </w:r>
     </w:p>
-    <w:tbl>
-      <w:tblPr>
-        <w:tblStyle w:val="FigureTable"/>
-        <w:tblW w:type="auto" w:w="0"/>
-        <w:jc w:val="center"/>
-        <w:tblLook w:firstRow="0" w:lastRow="0" w:firstColumn="0" w:lastColumn="0"/>
-      </w:tblPr>
-      <w:tblGrid>
-        <w:gridCol w:w="7920"/>
-      </w:tblGrid>
-      <w:tr>
-        <w:tc>
-          <w:tcPr/>
-          <w:p>
-            <w:pPr>
-              <w:pStyle w:val="Compact"/>
-              <w:jc w:val="center"/>
-            </w:pPr>
-            <w:r>
-              <w:t xml:space="preserve">рисунок 14</w:t>
-            </w:r>
-          </w:p>
-        </w:tc>
-      </w:tr>
-    </w:tbl>
+    <w:p>
+      <w:pPr>
+        <w:pStyle w:val="CaptionedFigure"/>
+      </w:pPr>
+      <w:r>
+        <w:drawing>
+          <wp:inline>
+            <wp:extent cx="5334000" cy="630903"/>
+            <wp:effectExtent b="0" l="0" r="0" t="0"/>
+            <wp:docPr descr="рисунок 14" title="" id="65" name="Picture"/>
+            <a:graphic>
+              <a:graphicData uri="http://schemas.openxmlformats.org/drawingml/2006/picture">
+                <pic:pic>
+                  <pic:nvPicPr>
+                    <pic:cNvPr descr="image/14.png" id="66" name="Picture"/>
+                    <pic:cNvPicPr>
+                      <a:picLocks noChangeArrowheads="1" noChangeAspect="1"/>
+                    </pic:cNvPicPr>
+                  </pic:nvPicPr>
+                  <pic:blipFill>
+                    <a:blip r:embed="rId64"/>
+                    <a:stretch>
+                      <a:fillRect/>
+                    </a:stretch>
+                  </pic:blipFill>
+                  <pic:spPr bwMode="auto">
+                    <a:xfrm>
+                      <a:off x="0" y="0"/>
+                      <a:ext cx="5334000" cy="630903"/>
+                    </a:xfrm>
+                    <a:prstGeom prst="rect">
+                      <a:avLst/>
+                    </a:prstGeom>
+                    <a:noFill/>
+                    <a:ln w="9525">
+                      <a:noFill/>
+                      <a:headEnd/>
+                      <a:tailEnd/>
+                    </a:ln>
+                  </pic:spPr>
+                </pic:pic>
+              </a:graphicData>
+            </a:graphic>
+          </wp:inline>
+        </w:drawing>
+      </w:r>
+    </w:p>
     <w:p>
       <w:pPr>
         <w:pStyle w:val="ImageCaption"/>
@@ -928,31 +1236,53 @@
         <w:t xml:space="preserve">(рис. 15).</w:t>
       </w:r>
     </w:p>
-    <w:tbl>
-      <w:tblPr>
-        <w:tblStyle w:val="FigureTable"/>
-        <w:tblW w:type="auto" w:w="0"/>
-        <w:jc w:val="center"/>
-        <w:tblLook w:firstRow="0" w:lastRow="0" w:firstColumn="0" w:lastColumn="0"/>
-      </w:tblPr>
-      <w:tblGrid>
-        <w:gridCol w:w="7920"/>
-      </w:tblGrid>
-      <w:tr>
-        <w:tc>
-          <w:tcPr/>
-          <w:p>
-            <w:pPr>
-              <w:pStyle w:val="Compact"/>
-              <w:jc w:val="center"/>
-            </w:pPr>
-            <w:r>
-              <w:t xml:space="preserve">рисунок 15</w:t>
-            </w:r>
-          </w:p>
-        </w:tc>
-      </w:tr>
-    </w:tbl>
+    <w:p>
+      <w:pPr>
+        <w:pStyle w:val="CaptionedFigure"/>
+      </w:pPr>
+      <w:r>
+        <w:drawing>
+          <wp:inline>
+            <wp:extent cx="5334000" cy="2732851"/>
+            <wp:effectExtent b="0" l="0" r="0" t="0"/>
+            <wp:docPr descr="рисунок 15" title="" id="68" name="Picture"/>
+            <a:graphic>
+              <a:graphicData uri="http://schemas.openxmlformats.org/drawingml/2006/picture">
+                <pic:pic>
+                  <pic:nvPicPr>
+                    <pic:cNvPr descr="image/15.png" id="69" name="Picture"/>
+                    <pic:cNvPicPr>
+                      <a:picLocks noChangeArrowheads="1" noChangeAspect="1"/>
+                    </pic:cNvPicPr>
+                  </pic:nvPicPr>
+                  <pic:blipFill>
+                    <a:blip r:embed="rId67"/>
+                    <a:stretch>
+                      <a:fillRect/>
+                    </a:stretch>
+                  </pic:blipFill>
+                  <pic:spPr bwMode="auto">
+                    <a:xfrm>
+                      <a:off x="0" y="0"/>
+                      <a:ext cx="5334000" cy="2732851"/>
+                    </a:xfrm>
+                    <a:prstGeom prst="rect">
+                      <a:avLst/>
+                    </a:prstGeom>
+                    <a:noFill/>
+                    <a:ln w="9525">
+                      <a:noFill/>
+                      <a:headEnd/>
+                      <a:tailEnd/>
+                    </a:ln>
+                  </pic:spPr>
+                </pic:pic>
+              </a:graphicData>
+            </a:graphic>
+          </wp:inline>
+        </w:drawing>
+      </w:r>
+    </w:p>
     <w:p>
       <w:pPr>
         <w:pStyle w:val="ImageCaption"/>
@@ -1006,8 +1336,8 @@
         <w:t xml:space="preserve">Рис. 16: рисунок 16</w:t>
       </w:r>
     </w:p>
-    <w:bookmarkEnd w:id="25"/>
-    <w:bookmarkStart w:id="26" w:name="X9385cdff81f383c2804f2db87378e6248118361"/>
+    <w:bookmarkEnd w:id="70"/>
+    <w:bookmarkStart w:id="71" w:name="X9385cdff81f383c2804f2db87378e6248118361"/>
     <w:p>
       <w:pPr>
         <w:pStyle w:val="Heading2"/>
@@ -1070,8 +1400,8 @@
         <w:t xml:space="preserve">Рис. 17: рисунок 17</w:t>
       </w:r>
     </w:p>
-    <w:bookmarkEnd w:id="26"/>
-    <w:bookmarkStart w:id="27" w:name="подключение-репозитория-к-своей-системе"/>
+    <w:bookmarkEnd w:id="71"/>
+    <w:bookmarkStart w:id="72" w:name="подключение-репозитория-к-своей-системе"/>
     <w:p>
       <w:pPr>
         <w:pStyle w:val="Heading2"/>
@@ -1179,8 +1509,8 @@
         <w:t xml:space="preserve">Рис. 19: рисунок 19</w:t>
       </w:r>
     </w:p>
-    <w:bookmarkEnd w:id="27"/>
-    <w:bookmarkStart w:id="28" w:name="ежедневные-операции-c-chezmoi"/>
+    <w:bookmarkEnd w:id="72"/>
+    <w:bookmarkStart w:id="73" w:name="ежедневные-операции-c-chezmoi"/>
     <w:p>
       <w:pPr>
         <w:pStyle w:val="Heading2"/>
@@ -1333,9 +1663,9 @@
         <w:t xml:space="preserve">Рис. 22: рисунок 22</w:t>
       </w:r>
     </w:p>
-    <w:bookmarkEnd w:id="28"/>
-    <w:bookmarkEnd w:id="29"/>
-    <w:bookmarkStart w:id="30" w:name="выводы"/>
+    <w:bookmarkEnd w:id="73"/>
+    <w:bookmarkEnd w:id="74"/>
+    <w:bookmarkStart w:id="75" w:name="выводы"/>
     <w:p>
       <w:pPr>
         <w:pStyle w:val="Heading1"/>
@@ -1365,8 +1695,8 @@
         <w:t xml:space="preserve">В этой лабораторной работе, я научила настраивать рабочую среду.</w:t>
       </w:r>
     </w:p>
-    <w:bookmarkEnd w:id="30"/>
-    <w:bookmarkStart w:id="32" w:name="список-литературы"/>
+    <w:bookmarkEnd w:id="75"/>
+    <w:bookmarkStart w:id="77" w:name="список-литературы"/>
     <w:p>
       <w:pPr>
         <w:pStyle w:val="Heading1"/>
@@ -1375,9 +1705,9 @@
         <w:t xml:space="preserve">Список литературы</w:t>
       </w:r>
     </w:p>
-    <w:bookmarkStart w:id="31" w:name="refs"/>
-    <w:bookmarkEnd w:id="31"/>
-    <w:bookmarkEnd w:id="32"/>
+    <w:bookmarkStart w:id="76" w:name="refs"/>
+    <w:bookmarkEnd w:id="76"/>
+    <w:bookmarkEnd w:id="77"/>
     <w:sectPr/>
   </w:body>
 </w:document>

</xml_diff>